<commit_message>
doc : copmte rendu
</commit_message>
<xml_diff>
--- a/tp1/Tp1 spring microservice.docx
+++ b/tp1/Tp1 spring microservice.docx
@@ -14,6 +14,7 @@
       <w:r>
         <w:rPr>
           <w:rFonts w:ascii="Times New Roman"/>
+          <w:noProof/>
           <w:sz w:val="20"/>
         </w:rPr>
         <w:drawing>
@@ -1134,6 +1135,12 @@
     </w:p>
     <w:sdt>
       <w:sdtPr>
+        <w:rPr>
+          <w:rFonts w:asciiTheme="minorHAnsi" w:eastAsiaTheme="minorEastAsia" w:hAnsiTheme="minorHAnsi" w:cstheme="minorBidi"/>
+          <w:color w:val="auto"/>
+          <w:sz w:val="20"/>
+          <w:szCs w:val="20"/>
+        </w:rPr>
         <w:id w:val="-635026535"/>
         <w:docPartObj>
           <w:docPartGallery w:val="Table of Contents"/>
@@ -1142,13 +1149,9 @@
       </w:sdtPr>
       <w:sdtEndPr>
         <w:rPr>
-          <w:rFonts w:asciiTheme="minorHAnsi" w:eastAsiaTheme="minorEastAsia" w:hAnsiTheme="minorHAnsi" w:cstheme="minorBidi"/>
           <w:b/>
           <w:bCs/>
           <w:noProof/>
-          <w:color w:val="auto"/>
-          <w:sz w:val="20"/>
-          <w:szCs w:val="20"/>
         </w:rPr>
       </w:sdtEndPr>
       <w:sdtContent>
@@ -1181,7 +1184,7 @@
           <w:r>
             <w:fldChar w:fldCharType="separate"/>
           </w:r>
-          <w:hyperlink w:anchor="_Toc117093575" w:history="1">
+          <w:hyperlink w:anchor="_Toc117511543" w:history="1">
             <w:r>
               <w:rPr>
                 <w:rStyle w:val="Hyperlink"/>
@@ -1209,7 +1212,7 @@
                 <w:noProof/>
                 <w:webHidden/>
               </w:rPr>
-              <w:instrText xml:space="preserve"> PAGEREF _Toc117093575 \h </w:instrText>
+              <w:instrText xml:space="preserve"> PAGEREF _Toc117511543 \h </w:instrText>
             </w:r>
             <w:r>
               <w:rPr>
@@ -1252,7 +1255,7 @@
               <w:szCs w:val="22"/>
             </w:rPr>
           </w:pPr>
-          <w:hyperlink w:anchor="_Toc117093576" w:history="1">
+          <w:hyperlink w:anchor="_Toc117511544" w:history="1">
             <w:r>
               <w:rPr>
                 <w:rStyle w:val="Hyperlink"/>
@@ -1280,7 +1283,7 @@
                 <w:noProof/>
                 <w:webHidden/>
               </w:rPr>
-              <w:instrText xml:space="preserve"> PAGEREF _Toc117093576 \h </w:instrText>
+              <w:instrText xml:space="preserve"> PAGEREF _Toc117511544 \h </w:instrText>
             </w:r>
             <w:r>
               <w:rPr>
@@ -1323,7 +1326,7 @@
               <w:szCs w:val="22"/>
             </w:rPr>
           </w:pPr>
-          <w:hyperlink w:anchor="_Toc117093577" w:history="1">
+          <w:hyperlink w:anchor="_Toc117511545" w:history="1">
             <w:r>
               <w:rPr>
                 <w:rStyle w:val="Hyperlink"/>
@@ -1351,7 +1354,7 @@
                 <w:noProof/>
                 <w:webHidden/>
               </w:rPr>
-              <w:instrText xml:space="preserve"> PAGEREF _Toc117093577 \h </w:instrText>
+              <w:instrText xml:space="preserve"> PAGEREF _Toc117511545 \h </w:instrText>
             </w:r>
             <w:r>
               <w:rPr>
@@ -1390,9 +1393,11 @@
             </w:tabs>
             <w:rPr>
               <w:noProof/>
+              <w:sz w:val="22"/>
+              <w:szCs w:val="22"/>
             </w:rPr>
           </w:pPr>
-          <w:hyperlink w:anchor="_Toc117093578" w:history="1">
+          <w:hyperlink w:anchor="_Toc117511546" w:history="1">
             <w:r>
               <w:rPr>
                 <w:rStyle w:val="Hyperlink"/>
@@ -1422,7 +1427,7 @@
                 <w:noProof/>
                 <w:webHidden/>
               </w:rPr>
-              <w:instrText xml:space="preserve"> PAGEREF _Toc117093578 \h </w:instrText>
+              <w:instrText xml:space="preserve"> PAGEREF _Toc117511546 \h </w:instrText>
             </w:r>
             <w:r>
               <w:rPr>
@@ -1461,9 +1466,11 @@
             </w:tabs>
             <w:rPr>
               <w:noProof/>
+              <w:sz w:val="22"/>
+              <w:szCs w:val="22"/>
             </w:rPr>
           </w:pPr>
-          <w:hyperlink w:anchor="_Toc117093579" w:history="1">
+          <w:hyperlink w:anchor="_Toc117511547" w:history="1">
             <w:r>
               <w:rPr>
                 <w:rStyle w:val="Hyperlink"/>
@@ -1491,7 +1498,7 @@
                 <w:noProof/>
                 <w:webHidden/>
               </w:rPr>
-              <w:instrText xml:space="preserve"> PAGEREF _Toc117093579 \h </w:instrText>
+              <w:instrText xml:space="preserve"> PAGEREF _Toc117511547 \h </w:instrText>
             </w:r>
             <w:r>
               <w:rPr>
@@ -1530,9 +1537,11 @@
             </w:tabs>
             <w:rPr>
               <w:noProof/>
+              <w:sz w:val="22"/>
+              <w:szCs w:val="22"/>
             </w:rPr>
           </w:pPr>
-          <w:hyperlink w:anchor="_Toc117093580" w:history="1">
+          <w:hyperlink w:anchor="_Toc117511548" w:history="1">
             <w:r>
               <w:rPr>
                 <w:rStyle w:val="Hyperlink"/>
@@ -1560,7 +1569,7 @@
                 <w:noProof/>
                 <w:webHidden/>
               </w:rPr>
-              <w:instrText xml:space="preserve"> PAGEREF _Toc117093580 \h </w:instrText>
+              <w:instrText xml:space="preserve"> PAGEREF _Toc117511548 \h </w:instrText>
             </w:r>
             <w:r>
               <w:rPr>
@@ -1603,11 +1612,12 @@
               <w:szCs w:val="22"/>
             </w:rPr>
           </w:pPr>
-          <w:hyperlink w:anchor="_Toc117093581" w:history="1">
+          <w:hyperlink w:anchor="_Toc117511549" w:history="1">
             <w:r>
               <w:rPr>
                 <w:rStyle w:val="Hyperlink"/>
                 <w:noProof/>
+                <w:lang w:val="fr-FR"/>
               </w:rPr>
               <w:t>IV--Documentation du micro service « enset-billing-service »</w:t>
             </w:r>
@@ -1630,7 +1640,7 @@
                 <w:noProof/>
                 <w:webHidden/>
               </w:rPr>
-              <w:instrText xml:space="preserve"> PAGEREF _Toc117093581 \h </w:instrText>
+              <w:instrText xml:space="preserve"> PAGEREF _Toc117511549 \h </w:instrText>
             </w:r>
             <w:r>
               <w:rPr>
@@ -1669,13 +1679,16 @@
             </w:tabs>
             <w:rPr>
               <w:noProof/>
+              <w:sz w:val="22"/>
+              <w:szCs w:val="22"/>
             </w:rPr>
           </w:pPr>
-          <w:hyperlink w:anchor="_Toc117093582" w:history="1">
+          <w:hyperlink w:anchor="_Toc117511550" w:history="1">
             <w:r>
               <w:rPr>
                 <w:rStyle w:val="Hyperlink"/>
                 <w:noProof/>
+                <w:lang w:val="fr-FR"/>
               </w:rPr>
               <w:t>1-Premier Endpoint:</w:t>
             </w:r>
@@ -1698,7 +1711,7 @@
                 <w:noProof/>
                 <w:webHidden/>
               </w:rPr>
-              <w:instrText xml:space="preserve"> PAGEREF _Toc117093582 \h </w:instrText>
+              <w:instrText xml:space="preserve"> PAGEREF _Toc117511550 \h </w:instrText>
             </w:r>
             <w:r>
               <w:rPr>
@@ -1737,36 +1750,20 @@
             </w:tabs>
             <w:rPr>
               <w:noProof/>
+              <w:sz w:val="22"/>
+              <w:szCs w:val="22"/>
             </w:rPr>
           </w:pPr>
-          <w:hyperlink w:anchor="_Toc117093583" w:history="1">
+          <w:hyperlink w:anchor="_Toc117511551" w:history="1">
             <w:r>
               <w:rPr>
                 <w:rStyle w:val="Hyperlink"/>
                 <w:i/>
                 <w:iCs/>
                 <w:noProof/>
-              </w:rPr>
-              <w:t xml:space="preserve">2- </w:t>
-            </w:r>
-            <w:r>
-              <w:rPr>
-                <w:rStyle w:val="Hyperlink"/>
-                <w:i/>
-                <w:iCs/>
-                <w:noProof/>
                 <w:lang w:val="fr-FR"/>
               </w:rPr>
-              <w:t>Deuxieme</w:t>
-            </w:r>
-            <w:r>
-              <w:rPr>
-                <w:rStyle w:val="Hyperlink"/>
-                <w:i/>
-                <w:iCs/>
-                <w:noProof/>
-              </w:rPr>
-              <w:t xml:space="preserve"> endpoint :</w:t>
+              <w:t>2- Deuxieme endpoint :</w:t>
             </w:r>
             <w:r>
               <w:rPr>
@@ -1787,7 +1784,7 @@
                 <w:noProof/>
                 <w:webHidden/>
               </w:rPr>
-              <w:instrText xml:space="preserve"> PAGEREF _Toc117093583 \h </w:instrText>
+              <w:instrText xml:space="preserve"> PAGEREF _Toc117511551 \h </w:instrText>
             </w:r>
             <w:r>
               <w:rPr>
@@ -1826,30 +1823,18 @@
             </w:tabs>
             <w:rPr>
               <w:noProof/>
+              <w:sz w:val="22"/>
+              <w:szCs w:val="22"/>
             </w:rPr>
           </w:pPr>
-          <w:hyperlink w:anchor="_Toc117093584" w:history="1">
+          <w:hyperlink w:anchor="_Toc117511552" w:history="1">
             <w:r>
               <w:rPr>
                 <w:rStyle w:val="Hyperlink"/>
                 <w:noProof/>
-              </w:rPr>
-              <w:t xml:space="preserve">3- </w:t>
-            </w:r>
-            <w:r>
-              <w:rPr>
-                <w:rStyle w:val="Hyperlink"/>
-                <w:noProof/>
                 <w:lang w:val="fr-FR"/>
               </w:rPr>
-              <w:t>Troisième</w:t>
-            </w:r>
-            <w:r>
-              <w:rPr>
-                <w:rStyle w:val="Hyperlink"/>
-                <w:noProof/>
-              </w:rPr>
-              <w:t xml:space="preserve"> Endpoint:</w:t>
+              <w:t>3- Troisième Endpoint:</w:t>
             </w:r>
             <w:r>
               <w:rPr>
@@ -1870,7 +1855,7 @@
                 <w:noProof/>
                 <w:webHidden/>
               </w:rPr>
-              <w:instrText xml:space="preserve"> PAGEREF _Toc117093584 \h </w:instrText>
+              <w:instrText xml:space="preserve"> PAGEREF _Toc117511552 \h </w:instrText>
             </w:r>
             <w:r>
               <w:rPr>
@@ -1909,9 +1894,11 @@
             </w:tabs>
             <w:rPr>
               <w:noProof/>
+              <w:sz w:val="22"/>
+              <w:szCs w:val="22"/>
             </w:rPr>
           </w:pPr>
-          <w:hyperlink w:anchor="_Toc117093585" w:history="1">
+          <w:hyperlink w:anchor="_Toc117511553" w:history="1">
             <w:r>
               <w:rPr>
                 <w:rStyle w:val="Hyperlink"/>
@@ -1938,7 +1925,7 @@
                 <w:noProof/>
                 <w:webHidden/>
               </w:rPr>
-              <w:instrText xml:space="preserve"> PAGEREF _Toc117093585 \h </w:instrText>
+              <w:instrText xml:space="preserve"> PAGEREF _Toc117511553 \h </w:instrText>
             </w:r>
             <w:r>
               <w:rPr>
@@ -1981,7 +1968,7 @@
               <w:szCs w:val="22"/>
             </w:rPr>
           </w:pPr>
-          <w:hyperlink w:anchor="_Toc117093586" w:history="1">
+          <w:hyperlink w:anchor="_Toc117511554" w:history="1">
             <w:r>
               <w:rPr>
                 <w:rStyle w:val="Hyperlink"/>
@@ -2008,7 +1995,7 @@
                 <w:noProof/>
                 <w:webHidden/>
               </w:rPr>
-              <w:instrText xml:space="preserve"> PAGEREF _Toc117093586 \h </w:instrText>
+              <w:instrText xml:space="preserve"> PAGEREF _Toc117511554 \h </w:instrText>
             </w:r>
             <w:r>
               <w:rPr>
@@ -2051,7 +2038,7 @@
               <w:szCs w:val="22"/>
             </w:rPr>
           </w:pPr>
-          <w:hyperlink w:anchor="_Toc117093587" w:history="1">
+          <w:hyperlink w:anchor="_Toc117511555" w:history="1">
             <w:r>
               <w:rPr>
                 <w:rStyle w:val="Hyperlink"/>
@@ -2078,7 +2065,7 @@
                 <w:noProof/>
                 <w:webHidden/>
               </w:rPr>
-              <w:instrText xml:space="preserve"> PAGEREF _Toc117093587 \h </w:instrText>
+              <w:instrText xml:space="preserve"> PAGEREF _Toc117511555 \h </w:instrText>
             </w:r>
             <w:r>
               <w:rPr>
@@ -2099,6 +2086,76 @@
                 <w:webHidden/>
               </w:rPr>
               <w:t>11</w:t>
+            </w:r>
+            <w:r>
+              <w:rPr>
+                <w:noProof/>
+                <w:webHidden/>
+              </w:rPr>
+              <w:fldChar w:fldCharType="end"/>
+            </w:r>
+          </w:hyperlink>
+        </w:p>
+        <w:p>
+          <w:pPr>
+            <w:pStyle w:val="TOC1"/>
+            <w:tabs>
+              <w:tab w:val="right" w:leader="dot" w:pos="9062"/>
+            </w:tabs>
+            <w:rPr>
+              <w:noProof/>
+              <w:sz w:val="22"/>
+              <w:szCs w:val="22"/>
+            </w:rPr>
+          </w:pPr>
+          <w:hyperlink w:anchor="_Toc117511556" w:history="1">
+            <w:r>
+              <w:rPr>
+                <w:rStyle w:val="Hyperlink"/>
+                <w:noProof/>
+              </w:rPr>
+              <w:t>VII- Docker</w:t>
+            </w:r>
+            <w:r>
+              <w:rPr>
+                <w:noProof/>
+                <w:webHidden/>
+              </w:rPr>
+              <w:tab/>
+            </w:r>
+            <w:r>
+              <w:rPr>
+                <w:noProof/>
+                <w:webHidden/>
+              </w:rPr>
+              <w:fldChar w:fldCharType="begin"/>
+            </w:r>
+            <w:r>
+              <w:rPr>
+                <w:noProof/>
+                <w:webHidden/>
+              </w:rPr>
+              <w:instrText xml:space="preserve"> PAGEREF _Toc117511556 \h </w:instrText>
+            </w:r>
+            <w:r>
+              <w:rPr>
+                <w:noProof/>
+                <w:webHidden/>
+              </w:rPr>
+            </w:r>
+            <w:r>
+              <w:rPr>
+                <w:noProof/>
+                <w:webHidden/>
+              </w:rPr>
+              <w:fldChar w:fldCharType="separate"/>
+            </w:r>
+            <w:r>
+              <w:rPr>
+                <w:noProof/>
+                <w:webHidden/>
+              </w:rPr>
+              <w:t>13</w:t>
             </w:r>
             <w:r>
               <w:rPr>
@@ -2268,7 +2325,7 @@
           <w:lang w:val="fr-FR"/>
         </w:rPr>
       </w:pPr>
-      <w:bookmarkStart w:id="0" w:name="_Toc117093575"/>
+      <w:bookmarkStart w:id="0" w:name="_Toc117511543"/>
       <w:r>
         <w:rPr>
           <w:lang w:val="fr-FR"/>
@@ -2319,6 +2376,9 @@
     </w:p>
     <w:p>
       <w:r>
+        <w:rPr>
+          <w:noProof/>
+        </w:rPr>
         <w:drawing>
           <wp:inline distT="0" distB="0" distL="0" distR="0" wp14:anchorId="1E33A407" wp14:editId="0FBB86F7">
             <wp:extent cx="5760720" cy="2230120"/>
@@ -2363,7 +2423,7 @@
           <w:lang w:val="fr-FR"/>
         </w:rPr>
       </w:pPr>
-      <w:bookmarkStart w:id="1" w:name="_Toc117093576"/>
+      <w:bookmarkStart w:id="1" w:name="_Toc117511544"/>
       <w:r>
         <w:rPr>
           <w:lang w:val="fr-FR"/>
@@ -2399,13 +2459,7 @@
         <w:rPr>
           <w:lang w:val="fr-FR"/>
         </w:rPr>
-        <w:t>customer</w:t>
-      </w:r>
-      <w:r>
-        <w:rPr>
-          <w:lang w:val="fr-FR"/>
-        </w:rPr>
-        <w:t>-db</w:t>
+        <w:t>customer-db</w:t>
       </w:r>
       <w:proofErr w:type="spellEnd"/>
       <w:r>
@@ -2424,6 +2478,9 @@
     </w:p>
     <w:p>
       <w:r>
+        <w:rPr>
+          <w:noProof/>
+        </w:rPr>
         <w:drawing>
           <wp:inline distT="0" distB="0" distL="0" distR="0" wp14:anchorId="33FFB274" wp14:editId="4D1512CB">
             <wp:extent cx="5760720" cy="1931670"/>
@@ -2468,7 +2525,7 @@
           <w:lang w:val="fr-FR"/>
         </w:rPr>
       </w:pPr>
-      <w:bookmarkStart w:id="2" w:name="_Toc117093577"/>
+      <w:bookmarkStart w:id="2" w:name="_Toc117511545"/>
       <w:r>
         <w:rPr>
           <w:lang w:val="fr-FR"/>
@@ -2521,7 +2578,7 @@
           <w:lang w:val="fr-FR"/>
         </w:rPr>
       </w:pPr>
-      <w:bookmarkStart w:id="3" w:name="_Toc117093578"/>
+      <w:bookmarkStart w:id="3" w:name="_Toc117511546"/>
       <w:r>
         <w:rPr>
           <w:rStyle w:val="Heading2Char"/>
@@ -2545,6 +2602,9 @@
       </w:r>
       <w:bookmarkEnd w:id="3"/>
       <w:r>
+        <w:rPr>
+          <w:noProof/>
+        </w:rPr>
         <w:drawing>
           <wp:inline distT="0" distB="0" distL="0" distR="0" wp14:anchorId="74EC5D15" wp14:editId="60EE9D6E">
             <wp:extent cx="5760720" cy="3118485"/>
@@ -2591,7 +2651,7 @@
           <w:lang w:val="fr-FR"/>
         </w:rPr>
       </w:pPr>
-      <w:bookmarkStart w:id="4" w:name="_Toc117093579"/>
+      <w:bookmarkStart w:id="4" w:name="_Toc117511547"/>
       <w:r>
         <w:rPr>
           <w:rStyle w:val="Heading2Char"/>
@@ -2639,6 +2699,9 @@
         <w:t xml:space="preserve"> </w:t>
       </w:r>
       <w:r>
+        <w:rPr>
+          <w:noProof/>
+        </w:rPr>
         <w:drawing>
           <wp:inline distT="0" distB="0" distL="0" distR="0" wp14:anchorId="0BC6D2D8" wp14:editId="25775C60">
             <wp:extent cx="5760720" cy="5332095"/>
@@ -2685,7 +2748,7 @@
           <w:lang w:val="fr-FR"/>
         </w:rPr>
       </w:pPr>
-      <w:bookmarkStart w:id="5" w:name="_Toc117093580"/>
+      <w:bookmarkStart w:id="5" w:name="_Toc117511548"/>
       <w:r>
         <w:rPr>
           <w:rStyle w:val="Heading2Char"/>
@@ -2767,29 +2830,50 @@
     <w:p>
       <w:pPr>
         <w:pStyle w:val="Heading1"/>
-      </w:pPr>
-      <w:bookmarkStart w:id="6" w:name="_Toc117093581"/>
-      <w:r>
+        <w:rPr>
+          <w:lang w:val="fr-FR"/>
+        </w:rPr>
+      </w:pPr>
+      <w:bookmarkStart w:id="6" w:name="_Toc117511549"/>
+      <w:r>
+        <w:rPr>
+          <w:lang w:val="fr-FR"/>
+        </w:rPr>
         <w:lastRenderedPageBreak/>
         <w:t>IV--</w:t>
       </w:r>
       <w:r>
+        <w:rPr>
+          <w:lang w:val="fr-FR"/>
+        </w:rPr>
         <w:t>Documentation du micro service « </w:t>
       </w:r>
       <w:proofErr w:type="spellStart"/>
       <w:r>
+        <w:rPr>
+          <w:lang w:val="fr-FR"/>
+        </w:rPr>
         <w:t>enset</w:t>
       </w:r>
       <w:proofErr w:type="spellEnd"/>
       <w:r>
+        <w:rPr>
+          <w:lang w:val="fr-FR"/>
+        </w:rPr>
         <w:t>-</w:t>
       </w:r>
       <w:proofErr w:type="spellStart"/>
       <w:r>
+        <w:rPr>
+          <w:lang w:val="fr-FR"/>
+        </w:rPr>
         <w:t>billing</w:t>
       </w:r>
       <w:proofErr w:type="spellEnd"/>
       <w:r>
+        <w:rPr>
+          <w:lang w:val="fr-FR"/>
+        </w:rPr>
         <w:t>-service »</w:t>
       </w:r>
       <w:bookmarkEnd w:id="6"/>
@@ -2798,16 +2882,27 @@
       <w:pPr>
         <w:rPr>
           <w:noProof/>
-        </w:rPr>
-      </w:pPr>
-      <w:bookmarkStart w:id="7" w:name="_Toc117093582"/>
+          <w:lang w:val="fr-FR"/>
+        </w:rPr>
+      </w:pPr>
+      <w:bookmarkStart w:id="7" w:name="_Toc117511550"/>
       <w:r>
         <w:rPr>
           <w:rStyle w:val="Heading2Char"/>
-        </w:rPr>
-        <w:t>1-Premier Endpoint:</w:t>
+          <w:lang w:val="fr-FR"/>
+        </w:rPr>
+        <w:t xml:space="preserve">1-Premier </w:t>
+      </w:r>
+      <w:proofErr w:type="gramStart"/>
+      <w:r>
+        <w:rPr>
+          <w:rStyle w:val="Heading2Char"/>
+          <w:lang w:val="fr-FR"/>
+        </w:rPr>
+        <w:t>Endpoint:</w:t>
       </w:r>
       <w:bookmarkEnd w:id="7"/>
+      <w:proofErr w:type="gramEnd"/>
       <w:r>
         <w:rPr>
           <w:noProof/>
@@ -2856,12 +2951,14 @@
           <w:noProof/>
           <w:sz w:val="24"/>
           <w:szCs w:val="24"/>
-        </w:rPr>
-      </w:pPr>
-      <w:bookmarkStart w:id="8" w:name="_Toc117093583"/>
+          <w:lang w:val="fr-FR"/>
+        </w:rPr>
+      </w:pPr>
+      <w:bookmarkStart w:id="8" w:name="_Toc117511551"/>
       <w:r>
         <w:rPr>
           <w:rStyle w:val="Heading2Char"/>
+          <w:lang w:val="fr-FR"/>
         </w:rPr>
         <w:lastRenderedPageBreak/>
         <w:t xml:space="preserve">2- </w:t>
@@ -2878,29 +2975,33 @@
       <w:r>
         <w:rPr>
           <w:rStyle w:val="Heading2Char"/>
+          <w:lang w:val="fr-FR"/>
         </w:rPr>
         <w:t xml:space="preserve"> </w:t>
       </w:r>
-      <w:proofErr w:type="gramStart"/>
+      <w:proofErr w:type="spellStart"/>
       <w:r>
         <w:rPr>
           <w:rStyle w:val="Heading2Char"/>
+          <w:lang w:val="fr-FR"/>
         </w:rPr>
         <w:t>endpoint</w:t>
       </w:r>
+      <w:proofErr w:type="spellEnd"/>
       <w:r>
         <w:rPr>
           <w:rStyle w:val="Heading2Char"/>
+          <w:lang w:val="fr-FR"/>
         </w:rPr>
         <w:t xml:space="preserve"> :</w:t>
       </w:r>
       <w:bookmarkEnd w:id="8"/>
-      <w:proofErr w:type="gramEnd"/>
       <w:r>
         <w:rPr>
           <w:noProof/>
           <w:sz w:val="24"/>
           <w:szCs w:val="24"/>
+          <w:lang w:val="fr-FR"/>
         </w:rPr>
         <w:t xml:space="preserve"> </w:t>
       </w:r>
@@ -2949,12 +3050,14 @@
       <w:pPr>
         <w:rPr>
           <w:noProof/>
-        </w:rPr>
-      </w:pPr>
-      <w:bookmarkStart w:id="9" w:name="_Toc117093584"/>
+          <w:lang w:val="fr-FR"/>
+        </w:rPr>
+      </w:pPr>
+      <w:bookmarkStart w:id="9" w:name="_Toc117511552"/>
       <w:r>
         <w:rPr>
           <w:rStyle w:val="Heading2Char"/>
+          <w:lang w:val="fr-FR"/>
         </w:rPr>
         <w:lastRenderedPageBreak/>
         <w:t xml:space="preserve">3- </w:t>
@@ -2997,19 +3100,24 @@
       <w:r>
         <w:rPr>
           <w:rStyle w:val="Heading2Char"/>
+          <w:lang w:val="fr-FR"/>
         </w:rPr>
         <w:t xml:space="preserve"> </w:t>
       </w:r>
+      <w:proofErr w:type="gramStart"/>
       <w:r>
         <w:rPr>
           <w:rStyle w:val="Heading2Char"/>
+          <w:lang w:val="fr-FR"/>
         </w:rPr>
         <w:t>Endpoint:</w:t>
       </w:r>
       <w:bookmarkEnd w:id="9"/>
+      <w:proofErr w:type="gramEnd"/>
       <w:r>
         <w:rPr>
           <w:noProof/>
+          <w:lang w:val="fr-FR"/>
         </w:rPr>
         <w:t xml:space="preserve"> </w:t>
       </w:r>
@@ -3064,7 +3172,7 @@
           <w:noProof/>
         </w:rPr>
       </w:pPr>
-      <w:bookmarkStart w:id="10" w:name="_Toc117093585"/>
+      <w:bookmarkStart w:id="10" w:name="_Toc117511553"/>
       <w:r>
         <w:rPr>
           <w:rStyle w:val="Heading2Char"/>
@@ -3139,7 +3247,7 @@
           <w:noProof/>
         </w:rPr>
       </w:pPr>
-      <w:bookmarkStart w:id="11" w:name="_Toc117093586"/>
+      <w:bookmarkStart w:id="11" w:name="_Toc117511554"/>
       <w:r>
         <w:rPr>
           <w:noProof/>
@@ -3156,13 +3264,7 @@
         <w:rPr>
           <w:noProof/>
         </w:rPr>
-        <w:t>iscovery server</w:t>
-      </w:r>
-      <w:r>
-        <w:rPr>
-          <w:noProof/>
-        </w:rPr>
-        <w:t xml:space="preserve"> « adria-eureka-server » :</w:t>
+        <w:t>iscovery server « adria-eureka-server » :</w:t>
       </w:r>
       <w:bookmarkEnd w:id="11"/>
       <w:r>
@@ -3230,7 +3332,7 @@
           <w:noProof/>
         </w:rPr>
       </w:pPr>
-      <w:bookmarkStart w:id="12" w:name="_Toc117093587"/>
+      <w:bookmarkStart w:id="12" w:name="_Toc117511555"/>
       <w:r>
         <w:rPr>
           <w:noProof/>
@@ -3486,12 +3588,96 @@
     </w:p>
     <w:p>
       <w:pPr>
-        <w:rPr>
-          <w:b/>
-          <w:bCs/>
+        <w:pStyle w:val="Heading1"/>
+        <w:rPr>
           <w:noProof/>
         </w:rPr>
       </w:pPr>
+      <w:bookmarkStart w:id="13" w:name="_Toc117511556"/>
+      <w:r>
+        <w:rPr>
+          <w:noProof/>
+        </w:rPr>
+        <w:lastRenderedPageBreak/>
+        <w:t>VII- Docker</w:t>
+      </w:r>
+      <w:bookmarkEnd w:id="13"/>
+    </w:p>
+    <w:p>
+      <w:r>
+        <w:drawing>
+          <wp:inline distT="0" distB="0" distL="0" distR="0" wp14:anchorId="2365F4FE" wp14:editId="5003716E">
+            <wp:extent cx="5760720" cy="1788160"/>
+            <wp:effectExtent l="0" t="0" r="0" b="2540"/>
+            <wp:docPr id="16" name="Picture 16"/>
+            <wp:cNvGraphicFramePr>
+              <a:graphicFrameLocks xmlns:a="http://schemas.openxmlformats.org/drawingml/2006/main" noChangeAspect="1"/>
+            </wp:cNvGraphicFramePr>
+            <a:graphic xmlns:a="http://schemas.openxmlformats.org/drawingml/2006/main">
+              <a:graphicData uri="http://schemas.openxmlformats.org/drawingml/2006/picture">
+                <pic:pic xmlns:pic="http://schemas.openxmlformats.org/drawingml/2006/picture">
+                  <pic:nvPicPr>
+                    <pic:cNvPr id="1" name=""/>
+                    <pic:cNvPicPr/>
+                  </pic:nvPicPr>
+                  <pic:blipFill>
+                    <a:blip r:embed="rId24"/>
+                    <a:stretch>
+                      <a:fillRect/>
+                    </a:stretch>
+                  </pic:blipFill>
+                  <pic:spPr>
+                    <a:xfrm>
+                      <a:off x="0" y="0"/>
+                      <a:ext cx="5760720" cy="1788160"/>
+                    </a:xfrm>
+                    <a:prstGeom prst="rect">
+                      <a:avLst/>
+                    </a:prstGeom>
+                  </pic:spPr>
+                </pic:pic>
+              </a:graphicData>
+            </a:graphic>
+          </wp:inline>
+        </w:drawing>
+      </w:r>
+      <w:r>
+        <w:drawing>
+          <wp:inline distT="0" distB="0" distL="0" distR="0" wp14:anchorId="1D772E51" wp14:editId="21E99C70">
+            <wp:extent cx="5760720" cy="2406650"/>
+            <wp:effectExtent l="0" t="0" r="0" b="0"/>
+            <wp:docPr id="17" name="Picture 17"/>
+            <wp:cNvGraphicFramePr>
+              <a:graphicFrameLocks xmlns:a="http://schemas.openxmlformats.org/drawingml/2006/main" noChangeAspect="1"/>
+            </wp:cNvGraphicFramePr>
+            <a:graphic xmlns:a="http://schemas.openxmlformats.org/drawingml/2006/main">
+              <a:graphicData uri="http://schemas.openxmlformats.org/drawingml/2006/picture">
+                <pic:pic xmlns:pic="http://schemas.openxmlformats.org/drawingml/2006/picture">
+                  <pic:nvPicPr>
+                    <pic:cNvPr id="1" name=""/>
+                    <pic:cNvPicPr/>
+                  </pic:nvPicPr>
+                  <pic:blipFill>
+                    <a:blip r:embed="rId25"/>
+                    <a:stretch>
+                      <a:fillRect/>
+                    </a:stretch>
+                  </pic:blipFill>
+                  <pic:spPr>
+                    <a:xfrm>
+                      <a:off x="0" y="0"/>
+                      <a:ext cx="5760720" cy="2406650"/>
+                    </a:xfrm>
+                    <a:prstGeom prst="rect">
+                      <a:avLst/>
+                    </a:prstGeom>
+                  </pic:spPr>
+                </pic:pic>
+              </a:graphicData>
+            </a:graphic>
+          </wp:inline>
+        </w:drawing>
+      </w:r>
     </w:p>
     <w:sectPr>
       <w:pgSz w:w="11906" w:h="16838"/>

</xml_diff>